<commit_message>
update penulisan bab IV
</commit_message>
<xml_diff>
--- a/Penulisan/BAB IV.docx
+++ b/Penulisan/BAB IV.docx
@@ -1566,10 +1566,10 @@
         </w:rPr>
         <w:lastRenderedPageBreak/>
         <w:drawing>
-          <wp:inline distT="0" distB="0" distL="0" distR="0" wp14:anchorId="613D9D29" wp14:editId="2B340C80">
-            <wp:extent cx="3597169" cy="2752980"/>
-            <wp:effectExtent l="0" t="0" r="3810" b="0"/>
-            <wp:docPr id="4" name="Picture 4"/>
+          <wp:inline distT="0" distB="0" distL="0" distR="0" wp14:anchorId="0759DA87" wp14:editId="4F9EFB65">
+            <wp:extent cx="3725839" cy="2643624"/>
+            <wp:effectExtent l="0" t="0" r="8255" b="4445"/>
+            <wp:docPr id="6" name="Picture 6"/>
             <wp:cNvGraphicFramePr>
               <a:graphicFrameLocks xmlns:a="http://schemas.openxmlformats.org/drawingml/2006/main" noChangeAspect="1"/>
             </wp:cNvGraphicFramePr>
@@ -1577,7 +1577,7 @@
               <a:graphicData uri="http://schemas.openxmlformats.org/drawingml/2006/picture">
                 <pic:pic xmlns:pic="http://schemas.openxmlformats.org/drawingml/2006/picture">
                   <pic:nvPicPr>
-                    <pic:cNvPr id="0" name="Picture 9"/>
+                    <pic:cNvPr id="0" name="Picture 2"/>
                     <pic:cNvPicPr>
                       <a:picLocks noChangeAspect="1" noChangeArrowheads="1"/>
                     </pic:cNvPicPr>
@@ -1598,7 +1598,7 @@
                   <pic:spPr bwMode="auto">
                     <a:xfrm>
                       <a:off x="0" y="0"/>
-                      <a:ext cx="3610294" cy="2763025"/>
+                      <a:ext cx="3725969" cy="2643716"/>
                     </a:xfrm>
                     <a:prstGeom prst="rect">
                       <a:avLst/>
@@ -1629,6 +1629,7 @@
           <w:lang w:val="en-US" w:eastAsia="en-GB"/>
         </w:rPr>
       </w:pPr>
+      <w:proofErr w:type="gramStart"/>
       <w:r>
         <w:rPr>
           <w:rFonts w:ascii="Times New Roman" w:eastAsia="Times New Roman" w:hAnsi="Times New Roman"/>
@@ -1665,6 +1666,7 @@
         </w:rPr>
         <w:t>2.</w:t>
       </w:r>
+      <w:proofErr w:type="gramEnd"/>
       <w:r>
         <w:rPr>
           <w:rFonts w:ascii="Times New Roman" w:eastAsia="Times New Roman" w:hAnsi="Times New Roman"/>
@@ -2256,7 +2258,29 @@
           <w:szCs w:val="24"/>
           <w:lang w:val="en-US" w:eastAsia="en-GB"/>
         </w:rPr>
-        <w:t xml:space="preserve">total time, clock in dan clock out </w:t>
+        <w:t xml:space="preserve">total time, clock in </w:t>
+      </w:r>
+      <w:proofErr w:type="spellStart"/>
+      <w:r>
+        <w:rPr>
+          <w:rFonts w:ascii="Times New Roman" w:eastAsia="Times New Roman" w:hAnsi="Times New Roman"/>
+          <w:iCs/>
+          <w:sz w:val="24"/>
+          <w:szCs w:val="24"/>
+          <w:lang w:val="en-US" w:eastAsia="en-GB"/>
+        </w:rPr>
+        <w:t>dan</w:t>
+      </w:r>
+      <w:proofErr w:type="spellEnd"/>
+      <w:r>
+        <w:rPr>
+          <w:rFonts w:ascii="Times New Roman" w:eastAsia="Times New Roman" w:hAnsi="Times New Roman"/>
+          <w:iCs/>
+          <w:sz w:val="24"/>
+          <w:szCs w:val="24"/>
+          <w:lang w:val="en-US" w:eastAsia="en-GB"/>
+        </w:rPr>
+        <w:t xml:space="preserve"> clock out </w:t>
       </w:r>
       <w:proofErr w:type="spellStart"/>
       <w:r>
@@ -2350,10 +2374,10 @@
           <w:lang w:val="en-US"/>
         </w:rPr>
         <w:drawing>
-          <wp:inline distT="0" distB="0" distL="0" distR="0" wp14:anchorId="76A448F7" wp14:editId="7AA403C2">
-            <wp:extent cx="3623371" cy="2810372"/>
-            <wp:effectExtent l="0" t="0" r="0" b="9525"/>
-            <wp:docPr id="5" name="Picture 5"/>
+          <wp:inline distT="0" distB="0" distL="0" distR="0" wp14:anchorId="34DE070B" wp14:editId="04E61013">
+            <wp:extent cx="4019265" cy="2907906"/>
+            <wp:effectExtent l="0" t="0" r="635" b="6985"/>
+            <wp:docPr id="17" name="Picture 17"/>
             <wp:cNvGraphicFramePr>
               <a:graphicFrameLocks xmlns:a="http://schemas.openxmlformats.org/drawingml/2006/main" noChangeAspect="1"/>
             </wp:cNvGraphicFramePr>
@@ -2361,7 +2385,7 @@
               <a:graphicData uri="http://schemas.openxmlformats.org/drawingml/2006/picture">
                 <pic:pic xmlns:pic="http://schemas.openxmlformats.org/drawingml/2006/picture">
                   <pic:nvPicPr>
-                    <pic:cNvPr id="0" name="Picture 10"/>
+                    <pic:cNvPr id="0" name="Picture 3"/>
                     <pic:cNvPicPr>
                       <a:picLocks noChangeAspect="1" noChangeArrowheads="1"/>
                     </pic:cNvPicPr>
@@ -2382,7 +2406,7 @@
                   <pic:spPr bwMode="auto">
                     <a:xfrm>
                       <a:off x="0" y="0"/>
-                      <a:ext cx="3644642" cy="2826870"/>
+                      <a:ext cx="4019274" cy="2907913"/>
                     </a:xfrm>
                     <a:prstGeom prst="rect">
                       <a:avLst/>
@@ -2401,6 +2425,27 @@
     </w:p>
     <w:p>
       <w:pPr>
+        <w:rPr>
+          <w:rFonts w:ascii="Times New Roman" w:eastAsia="Times New Roman" w:hAnsi="Times New Roman"/>
+          <w:iCs/>
+          <w:sz w:val="24"/>
+          <w:szCs w:val="24"/>
+          <w:lang w:val="en-US" w:eastAsia="en-GB"/>
+        </w:rPr>
+      </w:pPr>
+      <w:r>
+        <w:rPr>
+          <w:rFonts w:ascii="Times New Roman" w:eastAsia="Times New Roman" w:hAnsi="Times New Roman"/>
+          <w:iCs/>
+          <w:sz w:val="24"/>
+          <w:szCs w:val="24"/>
+          <w:lang w:val="en-US" w:eastAsia="en-GB"/>
+        </w:rPr>
+        <w:br w:type="page"/>
+      </w:r>
+    </w:p>
+    <w:p>
+      <w:pPr>
         <w:pStyle w:val="ListParagraph"/>
         <w:numPr>
           <w:ilvl w:val="0"/>
@@ -2416,15 +2461,18 @@
           <w:lang w:val="en-US" w:eastAsia="en-GB"/>
         </w:rPr>
       </w:pPr>
-      <w:proofErr w:type="spellStart"/>
-      <w:r>
-        <w:rPr>
-          <w:rFonts w:ascii="Times New Roman" w:eastAsia="Times New Roman" w:hAnsi="Times New Roman"/>
-          <w:iCs/>
-          <w:sz w:val="24"/>
-          <w:szCs w:val="24"/>
-          <w:lang w:val="en-US" w:eastAsia="en-GB"/>
-        </w:rPr>
+      <w:bookmarkStart w:id="0" w:name="_GoBack"/>
+      <w:bookmarkEnd w:id="0"/>
+      <w:proofErr w:type="spellStart"/>
+      <w:r>
+        <w:rPr>
+          <w:rFonts w:ascii="Times New Roman" w:eastAsia="Times New Roman" w:hAnsi="Times New Roman"/>
+          <w:iCs/>
+          <w:sz w:val="24"/>
+          <w:szCs w:val="24"/>
+          <w:lang w:val="en-US" w:eastAsia="en-GB"/>
+        </w:rPr>
+        <w:lastRenderedPageBreak/>
         <w:t>Tampilan</w:t>
       </w:r>
       <w:proofErr w:type="spellEnd"/>
@@ -2475,7 +2523,6 @@
           <w:szCs w:val="24"/>
           <w:lang w:val="en-US" w:eastAsia="en-GB"/>
         </w:rPr>
-        <w:lastRenderedPageBreak/>
         <w:t>Pada</w:t>
       </w:r>
       <w:proofErr w:type="spellEnd"/>
@@ -3076,10 +3123,10 @@
           <w:lang w:val="en-US"/>
         </w:rPr>
         <w:drawing>
-          <wp:inline distT="0" distB="0" distL="0" distR="0" wp14:anchorId="368D8567" wp14:editId="2A0A4AA4">
-            <wp:extent cx="3581585" cy="3568889"/>
-            <wp:effectExtent l="0" t="0" r="0" b="0"/>
-            <wp:docPr id="3" name="Picture 3"/>
+          <wp:inline distT="0" distB="0" distL="0" distR="0" wp14:anchorId="3AEF115E" wp14:editId="14AEC496">
+            <wp:extent cx="4069311" cy="3152632"/>
+            <wp:effectExtent l="0" t="0" r="7620" b="0"/>
+            <wp:docPr id="18" name="Picture 18"/>
             <wp:cNvGraphicFramePr>
               <a:graphicFrameLocks xmlns:a="http://schemas.openxmlformats.org/drawingml/2006/main" noChangeAspect="1"/>
             </wp:cNvGraphicFramePr>
@@ -3087,13 +3134,13 @@
               <a:graphicData uri="http://schemas.openxmlformats.org/drawingml/2006/picture">
                 <pic:pic xmlns:pic="http://schemas.openxmlformats.org/drawingml/2006/picture">
                   <pic:nvPicPr>
-                    <pic:cNvPr id="0" name="Picture 1"/>
+                    <pic:cNvPr id="0" name="Picture 4"/>
                     <pic:cNvPicPr>
                       <a:picLocks noChangeAspect="1" noChangeArrowheads="1"/>
                     </pic:cNvPicPr>
                   </pic:nvPicPr>
                   <pic:blipFill>
-                    <a:blip r:embed="rId9">
+                    <a:blip r:embed="rId9" cstate="print">
                       <a:extLst>
                         <a:ext uri="{28A0092B-C50C-407E-A947-70E740481C1C}">
                           <a14:useLocalDpi xmlns:a14="http://schemas.microsoft.com/office/drawing/2010/main" val="0"/>
@@ -3108,7 +3155,7 @@
                   <pic:spPr bwMode="auto">
                     <a:xfrm>
                       <a:off x="0" y="0"/>
-                      <a:ext cx="3586559" cy="3573845"/>
+                      <a:ext cx="4074615" cy="3156741"/>
                     </a:xfrm>
                     <a:prstGeom prst="rect">
                       <a:avLst/>
@@ -3127,19 +3174,6 @@
     </w:p>
     <w:p>
       <w:pPr>
-        <w:spacing w:after="0" w:line="480" w:lineRule="auto"/>
-        <w:outlineLvl w:val="0"/>
-        <w:rPr>
-          <w:rFonts w:ascii="Times New Roman" w:eastAsia="Times New Roman" w:hAnsi="Times New Roman"/>
-          <w:iCs/>
-          <w:sz w:val="24"/>
-          <w:szCs w:val="24"/>
-          <w:lang w:val="en-US" w:eastAsia="en-GB"/>
-        </w:rPr>
-      </w:pPr>
-    </w:p>
-    <w:p>
-      <w:pPr>
         <w:pStyle w:val="ListParagraph"/>
         <w:numPr>
           <w:ilvl w:val="0"/>
@@ -3567,7 +3601,6 @@
           <w:lang w:val="en-US" w:eastAsia="en-GB"/>
         </w:rPr>
       </w:pPr>
-      <w:bookmarkStart w:id="0" w:name="_GoBack"/>
       <w:r>
         <w:rPr>
           <w:noProof/>
@@ -3616,7 +3649,6 @@
           </wp:inline>
         </w:drawing>
       </w:r>
-      <w:bookmarkEnd w:id="0"/>
     </w:p>
     <w:p>
       <w:pPr>
@@ -3644,7 +3676,6 @@
           <w:szCs w:val="24"/>
           <w:lang w:val="en-US" w:eastAsia="en-GB"/>
         </w:rPr>
-        <w:lastRenderedPageBreak/>
         <w:t>Dasboard</w:t>
       </w:r>
       <w:proofErr w:type="spellEnd"/>
@@ -3675,6 +3706,7 @@
           <w:rFonts w:ascii="Times New Roman" w:hAnsi="Times New Roman" w:cs="Times New Roman"/>
           <w:noProof/>
         </w:rPr>
+        <w:lastRenderedPageBreak/>
         <w:t xml:space="preserve">Dasboard </w:t>
       </w:r>
       <w:r>
@@ -7910,7 +7942,7 @@
   <a:extraClrSchemeLst/>
   <a:extLst>
     <a:ext uri="{05A4C25C-085E-4340-85A3-A5531E510DB2}">
-      <thm15:themeFamily xmlns:thm15="http://schemas.microsoft.com/office/thememl/2012/main" xmlns="" name="Office Theme" id="{62F939B6-93AF-4DB8-9C6B-D6C7DFDC589F}" vid="{4A3C46E8-61CC-4603-A589-7422A47A8E4A}"/>
+      <thm15:themeFamily xmlns="" xmlns:thm15="http://schemas.microsoft.com/office/thememl/2012/main" name="Office Theme" id="{62F939B6-93AF-4DB8-9C6B-D6C7DFDC589F}" vid="{4A3C46E8-61CC-4603-A589-7422A47A8E4A}"/>
     </a:ext>
   </a:extLst>
 </a:theme>

</xml_diff>